<commit_message>
Changes to both GOA and EBS rmds
</commit_message>
<xml_diff>
--- a/EBS_GroundfishCondition_2025.docx
+++ b/EBS_GroundfishCondition_2025.docx
@@ -106,7 +106,7 @@
           <w:rPr>
             <w:rStyle w:val="Hyperlink"/>
           </w:rPr>
-          <w:t xml:space="preserve">sean.rohan@noaa.gov</w:t>
+          <w:t xml:space="preserve">bianca.prohaska@noaa.gov</w:t>
         </w:r>
       </w:hyperlink>
       <w:r>
@@ -120,7 +120,7 @@
         <w:t xml:space="preserve">Last updated</w:t>
       </w:r>
       <w:r>
-        <w:t xml:space="preserve">: September 2024</w:t>
+        <w:t xml:space="preserve">: September 2025</w:t>
       </w:r>
     </w:p>
     <w:p>
@@ -304,7 +304,7 @@
         <w:t xml:space="preserve">Pleuronectes quadrituberculatus</w:t>
       </w:r>
       <w:r>
-        <w:t xml:space="preserve">) collected in bottom trawls at standard survey stations (Figure 1). Alaska plaice were not sampled in 2024. For these analyses and results, survey strata 31 and 32 were combined as stratum 30; strata 41, 42, and 43 were combined as stratum 40; and strata 61 and 62 were combined as stratum 60. Northwest survey strata 82 and 90 were excluded from these analyses.</w:t>
+        <w:t xml:space="preserve">). All species were collected in bottom trawls at standard survey stations (Figure 1). For these analyses and results, survey strata 31 and 32 were combined as stratum 30; strata 41, 42, and 43 were combined as stratum 40; and strata 61 and 62 were combined as stratum 60. Northwest survey strata 82 and 90 were excluded from these analyses.</w:t>
       </w:r>
     </w:p>
     <w:p>
@@ -381,7 +381,7 @@
         <w:t xml:space="preserve"> </w:t>
       </w:r>
       <w:r>
-        <w:t xml:space="preserve">is fork length (mm) for all areas for the period 1997–2024 (EBS: 1997–2024, NBS: 2010, 2017, 2019, 2021-2023). Unique intercepts (</w:t>
+        <w:t xml:space="preserve">is fork length (mm) for all areas for the period 1999–2025 (EBS: 1999–2025, NBS: 2010, 2017, 2019, 2021-2023, and 2025). Unique intercepts (</w:t>
       </w:r>
       <w:r>
         <w:rPr>
@@ -401,7 +401,7 @@
         <w:t xml:space="preserve">b</w:t>
       </w:r>
       <w:r>
-        <w:t xml:space="preserve">) were estimated for each survey stratum, sex, and interaction between stratum and sex to account for sexual dimorphism and spatial-temporal variation in growth and bottom trawl survey sampling. Length-weight relationships for 100–250 mm fork length walleye pollock (corresponding with ages 1–2 years) were calculated separately from adult walleye pollock (&gt; 250 mm). Residuals for individual fish were obtained by subtracting observed weights from bias-corrected weights-at-length that were estimated from regression models. Length-weight residuals from each stratum were aggregated and weighted proportionally to total biomass in each stratum from area-swept expansion of mean bottom-trawl survey catch per unit effort (CPUE; i.e., design-based stratum biomass estimates). Variation in fish condition was evaluated by comparing average length-weight residuals among years. To minimize the influence of unrepresentative samples on indicator calculations, combinations of species, stratum, and year with a sample size &lt;10 were used to fit length-weight regressions, but were excluded from calculating length-weight residuals for both the EBS and NBS. Morphometric condition indicator time series, code for calculating the indicators, and figures showing results for individual species are available through the</w:t>
+        <w:t xml:space="preserve">) were estimated for each species, survey stratum, sex, and interaction between stratum and sex to account for sexual dimorphism and spatial-temporal variation in growth and bottom trawl survey sampling. Length-weight relationships for 100–250 mm fork length walleye pollock (corresponding with ages 1–2 years) were calculated separately from adult walleye pollock (&gt; 250 mm). Residuals for individual fish were obtained by subtracting observed weights from bias-corrected weights-at-length that were estimated from regression models. Length-weight residuals from each stratum were aggregated and weighted proportionally to total biomass in each stratum from area-swept expansion of mean bottom-trawl survey catch per unit effort (CPUE; i.e., design-based stratum biomass estimates). Variation in fish condition was evaluated by comparing average length-weight residuals among years. To minimize the influence of unrepresentative samples on indicator calculations, combinations of species, stratum, and year with a sample size &lt;10 were used to fit length-weight regressions, but were excluded from calculating length-weight residuals for both the EBS and NBS. Morphometric condition indicator time series, code for calculating the indicators, and figures showing results for individual species are available through the</w:t>
       </w:r>
       <w:r>
         <w:t xml:space="preserve"> </w:t>
@@ -443,7 +443,7 @@
         <w:t xml:space="preserve">Status and Trends</w:t>
       </w:r>
       <w:r>
-        <w:t xml:space="preserve">: Fish condition, indicated by length-weight residuals, has varied over time for all species examined in the EBS (Figure 2 &amp; 3). Since 2022, a declining trend in condition was observed in small walleye pollock (100-250 mm), northern rock sole, and Pacific cod; however, these species were still within one standard deviation of the historical mean (Figure 2). Large walleye pollock (&gt;250 mm), yellowfin sole, and arrowtooth flounder exhibited an increase in condition from 2023 to 2024, while little to no change in condition was observed in flathead sole (Figure 2). Despite observing increasing or decreasing trends in condition among most of the species examined, the 2024 mean condition of all species, except for northern rock sole, fell within two standard errors of the mean condition in 2023 (Figure 2). Furthermore, the mean condition of every species fell within one standard deviation of the historical mean in 2024 (Figure 2).</w:t>
+        <w:t xml:space="preserve">:</w:t>
       </w:r>
     </w:p>
     <w:p>
@@ -451,7 +451,25 @@
         <w:pStyle w:val="BodyText"/>
       </w:pPr>
       <w:r>
-        <w:t xml:space="preserve">In the EBS in 2024, condition was negative for all species examined across most strata, except for yellowfin sole on the inner and middle shelf (Strata 10 and 30), and arrowtooth flounder on the southern outer shelf (Stratum 50) (Figure 3).</w:t>
+        <w:rPr>
+          <w:iCs/>
+          <w:i/>
+        </w:rPr>
+        <w:t xml:space="preserve">Eastern Bering Sea:</w:t>
+      </w:r>
+      <w:r>
+        <w:t xml:space="preserve"> </w:t>
+      </w:r>
+      <w:r>
+        <w:t xml:space="preserve">Fish condition, measured by length-weight residuals, has varied over time for all species examined in the EBS (Figures 2 &amp; 3). An increase in condition was observed across all species in the EBS (large walleye pollock (&gt;250 mm), small walleye pollock (100-250 mm), Pacific cod, northern rock sole, yellowfin sole, arrowtooth flounder, Alaska plaice, and flathead sole). The increase in condition from the previous year was approximately one standard deviation or greater for every species except for large walleye pollock (&gt;250 mm) and small walleye pollock (100-250 mm). In 2025, mean condition for all species except small walleye pollock (100-250 mm) was at or above the time series mean. The mean condition of small walleye pollock (100-250 mm) was negative in 2025 and marginally increased compared to 2024; however, it remained just below one standard deviation of the historical mean. In 2025, Pacific cod condition reached its highest level since 2005, yellowfin sole condition was the highest observed in the time series, and arrowtooth flounder condition was the second highest in the time series, behind 2019.</w:t>
+      </w:r>
+    </w:p>
+    <w:p>
+      <w:pPr>
+        <w:pStyle w:val="BodyText"/>
+      </w:pPr>
+      <w:r>
+        <w:t xml:space="preserve">In 2025, condition was positive across all strata for most species , with three exceptions: (1) small walleye pollock (100-250 mm) in all strata, (2) large walleye pollock (&gt;250 mm) in all strata except the southern middle shelf (Stratum 30), and (3) northern rock sole in the inner and middle shelf (Strata 10, 20 and 30; Figure 3).</w:t>
       </w:r>
     </w:p>
     <w:p>
@@ -463,7 +481,7 @@
           <wp:inline>
             <wp:extent cx="5334000" cy="6223000"/>
             <wp:effectExtent b="0" l="0" r="0" t="0"/>
-            <wp:docPr descr="Figure 2. Morphometric condition of groundfish species collected during AFSC/RACE GAP standard summer bottom trawl surveys of the eastern Bering Sea shelf (1999 to 2024) based on residuals of length-weight regressions. The dash in the blue boxes denotes the mean for that year, the box denotes one standard error, and the lines on the boxes denote two standard errors. Lines on each plot represent the historical mean, dashed lines denote one standard deviation, and dotted lines denote two standard deviations." title="" id="26" name="Picture"/>
+            <wp:docPr descr="Figure 2. Morphometric condition of groundfish species collected during AFSC/RACE GAP standard summer bottom trawl surveys of the eastern Bering Sea shelf (1999 to 2025) based on residuals of length-weight regressions. The dash in the blue boxes denotes the mean for that year, the box denotes one standard error, and the lines on the boxes denote two standard errors. Lines on each plot represent the historical mean, dashed lines denote one standard deviation, and dotted lines denote two standard deviations." title="" id="26" name="Picture"/>
             <a:graphic>
               <a:graphicData uri="http://schemas.openxmlformats.org/drawingml/2006/picture">
                 <pic:pic>
@@ -506,7 +524,7 @@
         <w:pStyle w:val="ImageCaption"/>
       </w:pPr>
       <w:r>
-        <w:t xml:space="preserve">Figure 2. Morphometric condition of groundfish species collected during AFSC/RACE GAP standard summer bottom trawl surveys of the eastern Bering Sea shelf (1999 to 2024) based on residuals of length-weight regressions. The dash in the blue boxes denotes the mean for that year, the box denotes one standard error, and the lines on the boxes denote two standard errors. Lines on each plot represent the historical mean, dashed lines denote one standard deviation, and dotted lines denote two standard deviations.</w:t>
+        <w:t xml:space="preserve">Figure 2. Morphometric condition of groundfish species collected during AFSC/RACE GAP standard summer bottom trawl surveys of the eastern Bering Sea shelf (1999 to 2025) based on residuals of length-weight regressions. The dash in the blue boxes denotes the mean for that year, the box denotes one standard error, and the lines on the boxes denote two standard errors. Lines on each plot represent the historical mean, dashed lines denote one standard deviation, and dotted lines denote two standard deviations.</w:t>
       </w:r>
     </w:p>
     <w:p>
@@ -518,7 +536,7 @@
           <wp:inline>
             <wp:extent cx="5334000" cy="6223000"/>
             <wp:effectExtent b="0" l="0" r="0" t="0"/>
-            <wp:docPr descr="Figure 3. Length-weight residuals by survey stratum (10-60) for seven eastern Bering Sea shelf groundfish species and age 1–2 walleye pollock (100–250 mm) sampled in the AFSC/RACE GAP standard summer bottom trawl survey, 1999-2024. Length-weight residuals are not weighted by stratum biomass." title="" id="29" name="Picture"/>
+            <wp:docPr descr="Figure 3. Length-weight residuals by survey stratum (10-60) for seven eastern Bering Sea shelf groundfish species and age 1–2 walleye pollock (100–250 mm) sampled in the AFSC/RACE GAP standard summer bottom trawl survey, 1999-2025. Length-weight residuals are not weighted by stratum biomass." title="" id="29" name="Picture"/>
             <a:graphic>
               <a:graphicData uri="http://schemas.openxmlformats.org/drawingml/2006/picture">
                 <pic:pic>
@@ -561,7 +579,7 @@
         <w:pStyle w:val="ImageCaption"/>
       </w:pPr>
       <w:r>
-        <w:t xml:space="preserve">Figure 3. Length-weight residuals by survey stratum (10-60) for seven eastern Bering Sea shelf groundfish species and age 1–2 walleye pollock (100–250 mm) sampled in the AFSC/RACE GAP standard summer bottom trawl survey, 1999-2024. Length-weight residuals are not weighted by stratum biomass.</w:t>
+        <w:t xml:space="preserve">Figure 3. Length-weight residuals by survey stratum (10-60) for seven eastern Bering Sea shelf groundfish species and age 1–2 walleye pollock (100–250 mm) sampled in the AFSC/RACE GAP standard summer bottom trawl survey, 1999-2025. Length-weight residuals are not weighted by stratum biomass.</w:t>
       </w:r>
     </w:p>
     <w:p>
@@ -569,7 +587,17 @@
         <w:pStyle w:val="BodyText"/>
       </w:pPr>
       <w:r>
-        <w:t xml:space="preserve">The NBS was not surveyed in 2024; however, in the NBS in 2023, positive condition was observed for large walleye pollock (&gt;250 mm), which has been increasing since 2021. The remaining species exhibited near-average condition in the NBS in 2023, except for yellowfin sole, which exhibited negative condition and has been declining since 2019 (Figure 4).</w:t>
+        <w:rPr>
+          <w:iCs/>
+          <w:i/>
+        </w:rPr>
+        <w:t xml:space="preserve">Northern Bering Sea:</w:t>
+      </w:r>
+      <w:r>
+        <w:t xml:space="preserve"> </w:t>
+      </w:r>
+      <w:r>
+        <w:t xml:space="preserve">In the NBS in 2025, positive condition was observed for large walleye pollock (&gt;250 mm), continuing an upward trend observed since 2021. Pacific cod and Alaska plaice exhibited near-average condition in the NBS in 2025, similar to values observed in 2023. Small walleye pollock (100-250 mm) were in below average condition which continued a downward trend since 2021. Yellowfin sole increased slightly from below average condition in 2023 to near-average in 2025 (Figure 4).</w:t>
       </w:r>
     </w:p>
     <w:p>
@@ -577,7 +605,7 @@
         <w:pStyle w:val="BodyText"/>
       </w:pPr>
       <w:r>
-        <w:t xml:space="preserve">In 2023 large walleye pollock (&gt;250 mm) condition was positive in all NBS strata, whereas condition was previously negative in all strata from 2021-2022 (Figure 5). Pacific cod, small walleye pollock (100-250 mm), Alaska plaice, and yellowfin sole condition have been consistently negative across all strata since 2021, with a notable exception in 2023 of positive condition for Pacific cod in the inner southern NBS shelf, and Alaska plaice in the northern inner NBS shelf and Norton Sound (Figure 5).</w:t>
+        <w:t xml:space="preserve">In 2025, large walleye pollock (&gt;250 mm) exhibited positive condition across all NBS strata. In contrast, small walleye pollock (100-250 mm) and yellowfin sole were in negative condition in all NBS strata in both 2025 and 2023. Pacific cod condition in 2025 was negative on the outer and inner southern NBS shelf (Strata 71 and 81) but positive on the northern inner NBS shelf and Norton Sound (Stratum 70). Alaska plaice condition in 2025 was positive on the inner southern NBS shelf (Stratum 71) and negative in the other two strata (Strata 70 and 81; Figure 5).</w:t>
       </w:r>
     </w:p>
     <w:p>
@@ -589,7 +617,7 @@
           <wp:inline>
             <wp:extent cx="5334000" cy="6223000"/>
             <wp:effectExtent b="0" l="0" r="0" t="0"/>
-            <wp:docPr descr="Figure 4. Morphometric condition of groundfish species collected during AFSC/RACE GAP standard summer bottom trawl surveys of the northern Bering Sea shelf (2010, 2017, 2019 and 2021-2023) based on residuals of length-weight regressions. The dash in the blue boxes denotes the mean for that year, the box denotes one standard error, and the lines on the boxes denote two standard errors. Lines on each plot represent the historical mean, dashed lines denote one standard deviation, and dotted lines denote two standard deviations." title="" id="32" name="Picture"/>
+            <wp:docPr descr="Figure 4. Morphometric condition of groundfish species collected during AFSC/RACE GAP standard summer bottom trawl surveys of the northern Bering Sea shelf (2010, 2017, 2019, 2021-2023 and 2025) based on residuals of length-weight regressions. The dash in the blue boxes denotes the mean for that year, the box denotes one standard error, and the lines on the boxes denote two standard errors. Lines on each plot represent the historical mean, dashed lines denote one standard deviation, and dotted lines denote two standard deviations." title="" id="32" name="Picture"/>
             <a:graphic>
               <a:graphicData uri="http://schemas.openxmlformats.org/drawingml/2006/picture">
                 <pic:pic>
@@ -632,7 +660,7 @@
         <w:pStyle w:val="ImageCaption"/>
       </w:pPr>
       <w:r>
-        <w:t xml:space="preserve">Figure 4. Morphometric condition of groundfish species collected during AFSC/RACE GAP standard summer bottom trawl surveys of the northern Bering Sea shelf (2010, 2017, 2019 and 2021-2023) based on residuals of length-weight regressions. The dash in the blue boxes denotes the mean for that year, the box denotes one standard error, and the lines on the boxes denote two standard errors. Lines on each plot represent the historical mean, dashed lines denote one standard deviation, and dotted lines denote two standard deviations.</w:t>
+        <w:t xml:space="preserve">Figure 4. Morphometric condition of groundfish species collected during AFSC/RACE GAP standard summer bottom trawl surveys of the northern Bering Sea shelf (2010, 2017, 2019, 2021-2023 and 2025) based on residuals of length-weight regressions. The dash in the blue boxes denotes the mean for that year, the box denotes one standard error, and the lines on the boxes denote two standard errors. Lines on each plot represent the historical mean, dashed lines denote one standard deviation, and dotted lines denote two standard deviations.</w:t>
       </w:r>
     </w:p>
     <w:p>
@@ -644,7 +672,7 @@
           <wp:inline>
             <wp:extent cx="5334000" cy="6223000"/>
             <wp:effectExtent b="0" l="0" r="0" t="0"/>
-            <wp:docPr descr="Figure 5. Length-weight residuals by survey stratum (70, 71 and 81) for four northern Bering Sea shelf groundfish species and age 1–2 walleye pollock (100–250 mm) sampled in the AFSC/RACE GAP standard summer bottom trawl survey during 2010, 2017, 2019 and 2021-2023. Length-weight residuals are not weighted by stratum biomass." title="" id="35" name="Picture"/>
+            <wp:docPr descr="Figure 5. Length-weight residuals by survey stratum (70, 71 and 81) for four northern Bering Sea shelf groundfish species and age 1–2 walleye pollock (100–250 mm) sampled in the AFSC/RACE GAP standard summer bottom trawl survey during 2010, 2017, 2019, 2021-2023 and 2025. Length-weight residuals are not weighted by stratum biomass." title="" id="35" name="Picture"/>
             <a:graphic>
               <a:graphicData uri="http://schemas.openxmlformats.org/drawingml/2006/picture">
                 <pic:pic>
@@ -687,7 +715,7 @@
         <w:pStyle w:val="ImageCaption"/>
       </w:pPr>
       <w:r>
-        <w:t xml:space="preserve">Figure 5. Length-weight residuals by survey stratum (70, 71 and 81) for four northern Bering Sea shelf groundfish species and age 1–2 walleye pollock (100–250 mm) sampled in the AFSC/RACE GAP standard summer bottom trawl survey during 2010, 2017, 2019 and 2021-2023. Length-weight residuals are not weighted by stratum biomass.</w:t>
+        <w:t xml:space="preserve">Figure 5. Length-weight residuals by survey stratum (70, 71 and 81) for four northern Bering Sea shelf groundfish species and age 1–2 walleye pollock (100–250 mm) sampled in the AFSC/RACE GAP standard summer bottom trawl survey during 2010, 2017, 2019, 2021-2023 and 2025. Length-weight residuals are not weighted by stratum biomass.</w:t>
       </w:r>
     </w:p>
     <w:p>
@@ -702,7 +730,7 @@
         <w:t xml:space="preserve">Factors influencing observed trends</w:t>
       </w:r>
       <w:r>
-        <w:t xml:space="preserve">: Similar to trends observed in 2023, temperature appears to influence morphological condition of species in the EBS, so near-average cold pool extent and water temperatures in 2024 likely played a role in the near-average condition (within 1 S.D. of the mean) for all species examined in the EBS. Historically, particularly cold years tend to correspond with negative condition, while particularly warm years tend to correspond to positive condition. For example, water temperatures were particularly cold during the 1999 Bering Sea survey, a year in which negative condition was observed for all species for which data were available. In addition, spatiotemporal factor analyses suggest the morphometric condition of age-7 walleye pollock is strongly correlated with cold pool extent in the EBS</w:t>
+        <w:t xml:space="preserve">: The warming trend observed since 2023 may have influenced the morphological condition of species in the EBS. Near-average cold pool extent and water temperatures in 2024 were associated with near-average condition (within 1 S.D. of the mean) for all species examined in the EBS that year, while the further warming in 2025 were associated with subsequent increases in fish condition. In the EBS, particularly cold years have historically corresponded with negative condition, while warm years have generally corresponded with positive condition. For example, water temperatures were particularly cold during the 1999 eastern Bering Sea survey, when negative condition was observed for all species sampled. Spatiotemporal factor analyses also suggest the morphometric condition of age-7 walleye pollock is strongly correlated with cold pool extent in the EBS</w:t>
       </w:r>
       <w:r>
         <w:t xml:space="preserve"> </w:t>
@@ -711,7 +739,7 @@
         <w:t xml:space="preserve">(Grüss et al., 2021)</w:t>
       </w:r>
       <w:r>
-        <w:t xml:space="preserve">. In recent years, warm temperatures across the Bering Sea shelf, since the record low seasonal sea ice extent in 2017–2018 and historical cold pool area minimum in 2018</w:t>
+        <w:t xml:space="preserve">. In recent years, warm temperatures across the Bering Sea shelf, following the record low seasonal sea ice extent in 2017–2018 and historical cold pool area minimum in 2018</w:t>
       </w:r>
       <w:r>
         <w:t xml:space="preserve"> </w:t>
@@ -720,7 +748,16 @@
         <w:t xml:space="preserve">(Stabeno &amp; Bell, 2019)</w:t>
       </w:r>
       <w:r>
-        <w:t xml:space="preserve">, may have influenced the positive trend in the condition of several species from 2016 to 2019. However, despite near-average temperature in 2023 large walleye pollock (&gt;250 mm) condition in the EBS was the second lowest recorded over the time series. In 2024 temperature was near-average again, and while large walleye pollock (&gt;250 mm) condition was still negative, it was less negative than that observed in 2023.</w:t>
+        <w:t xml:space="preserve">, may have contributed to the positive condition trends observed in several species from 2016 to 2019. However, despite near-average temperatures in 2023 large walleye pollock (&gt;250 mm) condition in the EBS was the second-lowest on record for the time series. In 2024 temperature again remained near-average, and although large walleye pollock (&gt;250 mm) condition was still negative, it was less so than in 2023. By 2025, with continued warming, large walleye pollock (&gt;250 mm) condition improved further and returned to approximately the historical mean. Bottom trawl survey biomass estimates for yellowfin sole in the EBS were near their time series minimum for the third consecutive year, although condition reached a record high. Increasing condition can be an indicator of reduced density-dependent competition when populations decline</w:t>
+      </w:r>
+      <w:r>
+        <w:t xml:space="preserve"> </w:t>
+      </w:r>
+      <w:r>
+        <w:t xml:space="preserve">(Haberle et al., 2023)</w:t>
+      </w:r>
+      <w:r>
+        <w:t xml:space="preserve">, although there is no direct evidence that this is occurring for yellowfin sole in the EBS.</w:t>
       </w:r>
     </w:p>
     <w:p>
@@ -728,13 +765,13 @@
         <w:pStyle w:val="BodyText"/>
       </w:pPr>
       <w:r>
-        <w:t xml:space="preserve">Although warmer temperatures may increase growth rates if there is adequate prey to offset temperature-dependent increases in metabolic demand, growth rates may also decline if prey resources are insufficient to offset temperature-dependent increases in metabolic demand. The influence of temperature on growth rates depends on the physiology of predator species, prey availability, and the adaptive capacity of predators to respond to environmental change through migration, changes in behavior, and acclimatization. For example, elevated temperatures during the 2014–2016 marine heatwave in the Gulf of Alaska led to lower growth rates of Pacific cod and lower condition because available prey resources did not make up for increased metabolic demand</w:t>
-      </w:r>
-      <w:r>
-        <w:t xml:space="preserve"> </w:t>
-      </w:r>
-      <w:r>
-        <w:t xml:space="preserve">(Barbeaux et al., 2020)</w:t>
+        <w:t xml:space="preserve">Although warmer temperatures may increase growth rates if there is adequate prey to offset temperature-dependent increases in metabolic demand, growth rates may also decline if prey resources are insufficient to offset temperature-dependent increases in metabolic demand. The influence of temperature on growth rates depends on the physiology of predator species, prey availability, and the adaptive capacity of predators to respond to environmental change through migration, changes in behavior, and acclimatization. For example, elevated temperatures during the 2014–2016 marine heatwave in the Gulf of Alaska led to lower growth rates and condition of Pacific cod and early life history stages of walleye pollock, because available prey resources did not make up for increased metabolic demand</w:t>
+      </w:r>
+      <w:r>
+        <w:t xml:space="preserve"> </w:t>
+      </w:r>
+      <w:r>
+        <w:t xml:space="preserve">(Barbeaux et al., 2020; Rogers et al., 2021)</w:t>
       </w:r>
       <w:r>
         <w:t xml:space="preserve">.</w:t>
@@ -754,7 +791,7 @@
         <w:t xml:space="preserve">(Froese, 2006)</w:t>
       </w:r>
       <w:r>
-        <w:t xml:space="preserve">. The starting date of annual length-weight data collections has varied from late May to early June and ended in late July-early August in the EBS, and mid-August in the NBS. Although we account for some of this variation by using spatially-varying coefficients in the length-weight relationship, variation in condition could relate to variation in the timing of sample collection within survey strata. Survey timing can be further compounded by seasonal fluctuations in reproductive condition with the buildup and depletion of energy stores</w:t>
+        <w:t xml:space="preserve">. The starting date of annual length-weight data collections has varied from late May to early June and ended in late July-early August in the EBS, and mid-August in the NBS. Although stratum-specific coefficients in the length-weight models account for some of this variation, condition estimates may still be influenced by survey timing within strata. Survey timing can be further compounded by seasonal fluctuations in reproductive condition with the buildup and depletion of energy stores</w:t>
       </w:r>
       <w:r>
         <w:t xml:space="preserve"> </w:t>
@@ -763,7 +800,7 @@
         <w:t xml:space="preserve">(Wuenschel et al., 2019)</w:t>
       </w:r>
       <w:r>
-        <w:t xml:space="preserve">. Another consideration is that fish weights sampled at sea include gut content weights, so variation in gut fullness may influence weight measurements. Since feeding conditions vary over space and time, prey consumption rates and the proportion of total body weight attributable to gut contents may be an important factor influencing the length-weight residuals.</w:t>
+        <w:t xml:space="preserve">. In addition, because weights are taken at sea and include gut content, variation in stomach fullness may influence condition estimates. Since feeding conditions vary over space and time, prey consumption rates and the proportion of total body weight attributable to gut contents may be an important factor influencing the length-weight residuals.</w:t>
       </w:r>
     </w:p>
     <w:p>
@@ -848,7 +885,7 @@
         <w:t xml:space="preserve">(Froese, 2006)</w:t>
       </w:r>
       <w:r>
-        <w:t xml:space="preserve">, particularly since juvenile and adult walleye pollock exhibited opposite trends in condition in the EBS this year.</w:t>
+        <w:t xml:space="preserve">, particularly since juvenile and adult walleye pollock exhibited opposite trends in condition in the EBS and NBS this year.</w:t>
       </w:r>
     </w:p>
     <w:p>
@@ -856,7 +893,7 @@
         <w:pStyle w:val="BodyText"/>
       </w:pPr>
       <w:r>
-        <w:t xml:space="preserve">The near-average condition for most species in 2024 may be related to the near historical average temperatures observed. However, trends in recent years such as prolonged warmer water temperatures following the marine heat wave of 2014-16</w:t>
+        <w:t xml:space="preserve">The above-average condition observed in most species in 2025 may reflect the warming bottom temperature trend that began in 2023. However, trends in recent years such as prolonged warmer water temperatures following the marine heat wave of 2014-16</w:t>
       </w:r>
       <w:r>
         <w:t xml:space="preserve"> </w:t>
@@ -890,27 +927,6 @@
       </w:r>
       <w:r>
         <w:t xml:space="preserve">. As we continue to add years of length-weight data and expand our knowledge of relationships between condition, growth, production, survival, and the ecosystem, these data may increase our understanding of the health of fish populations in the EBS and NBS.</w:t>
-      </w:r>
-    </w:p>
-    <w:p>
-      <w:pPr>
-        <w:pStyle w:val="BodyText"/>
-      </w:pPr>
-      <w:r>
-        <w:rPr>
-          <w:bCs/>
-          <w:b/>
-        </w:rPr>
-        <w:t xml:space="preserve">Research priorities</w:t>
-      </w:r>
-      <w:r>
-        <w:t xml:space="preserve">: Recent studies have sought to improve the understanding of factors that affect fish growth and morphometric condition in the EBS (e.g.</w:t>
-      </w:r>
-      <w:r>
-        <w:t xml:space="preserve">(Oke et al., 2022)</w:t>
-      </w:r>
-      <w:r>
-        <w:t xml:space="preserve">) although significant knowledge gaps remain for numerous species and life history stages. Research is underway to evaluate connections between morphometric condition indices, temperature, and density-dependent competition.</w:t>
       </w:r>
     </w:p>
     <w:bookmarkStart w:id="63" w:name="references"/>
@@ -1360,19 +1376,19 @@
       </w:hyperlink>
     </w:p>
     <w:bookmarkEnd w:id="51"/>
-    <w:bookmarkStart w:id="53" w:name="ref-Oke2022"/>
+    <w:bookmarkStart w:id="53" w:name="ref-Paul1999"/>
     <w:p>
       <w:pPr>
         <w:pStyle w:val="Bibliography"/>
       </w:pPr>
       <w:r>
-        <w:t xml:space="preserve">Oke, K. B., Mueter, F. J., &amp; Litzow, M. A. (2022).</w:t>
-      </w:r>
-      <w:r>
-        <w:t xml:space="preserve"> </w:t>
-      </w:r>
-      <w:r>
-        <w:t xml:space="preserve">Warming leads to opposite patterns in weight-at-age for young versus old age classes of Bering Sea walleye pollock</w:t>
+        <w:t xml:space="preserve">Paul, A. J., &amp; Paul, J. M. (1999).</w:t>
+      </w:r>
+      <w:r>
+        <w:t xml:space="preserve"> </w:t>
+      </w:r>
+      <w:r>
+        <w:t xml:space="preserve">Interannual and regional variations in body length, weight and energy content of age-0 Pacific herring from Prince William Sound, Alaska</w:t>
       </w:r>
       <w:r>
         <w:t xml:space="preserve">.</w:t>
@@ -1385,71 +1401,28 @@
           <w:iCs/>
           <w:i/>
         </w:rPr>
-        <w:t xml:space="preserve">Canadian Journal of Fisheries and Aquatic Sciences</w:t>
-      </w:r>
-      <w:r>
-        <w:t xml:space="preserve">.</w:t>
+        <w:t xml:space="preserve">Journal of Fish Biology</w:t>
+      </w:r>
+      <w:r>
+        <w:t xml:space="preserve">,</w:t>
+      </w:r>
+      <w:r>
+        <w:t xml:space="preserve"> </w:t>
+      </w:r>
+      <w:r>
+        <w:rPr>
+          <w:iCs/>
+          <w:i/>
+        </w:rPr>
+        <w:t xml:space="preserve">54</w:t>
+      </w:r>
+      <w:r>
+        <w:t xml:space="preserve">(5), 996–1001.</w:t>
       </w:r>
       <w:r>
         <w:t xml:space="preserve"> </w:t>
       </w:r>
       <w:hyperlink r:id="rId52">
-        <w:r>
-          <w:rPr>
-            <w:rStyle w:val="Hyperlink"/>
-          </w:rPr>
-          <w:t xml:space="preserve">https://doi.org/10.1139/cjfas-2021-0315</w:t>
-        </w:r>
-      </w:hyperlink>
-    </w:p>
-    <w:bookmarkEnd w:id="53"/>
-    <w:bookmarkStart w:id="55" w:name="ref-Paul1999"/>
-    <w:p>
-      <w:pPr>
-        <w:pStyle w:val="Bibliography"/>
-      </w:pPr>
-      <w:r>
-        <w:t xml:space="preserve">Paul, A. J., &amp; Paul, J. M. (1999).</w:t>
-      </w:r>
-      <w:r>
-        <w:t xml:space="preserve"> </w:t>
-      </w:r>
-      <w:r>
-        <w:t xml:space="preserve">Interannual and regional variations in body length, weight and energy content of age-0 Pacific herring from Prince William Sound, Alaska</w:t>
-      </w:r>
-      <w:r>
-        <w:t xml:space="preserve">.</w:t>
-      </w:r>
-      <w:r>
-        <w:t xml:space="preserve"> </w:t>
-      </w:r>
-      <w:r>
-        <w:rPr>
-          <w:iCs/>
-          <w:i/>
-        </w:rPr>
-        <w:t xml:space="preserve">Journal of Fish Biology</w:t>
-      </w:r>
-      <w:r>
-        <w:t xml:space="preserve">,</w:t>
-      </w:r>
-      <w:r>
-        <w:t xml:space="preserve"> </w:t>
-      </w:r>
-      <w:r>
-        <w:rPr>
-          <w:iCs/>
-          <w:i/>
-        </w:rPr>
-        <w:t xml:space="preserve">54</w:t>
-      </w:r>
-      <w:r>
-        <w:t xml:space="preserve">(5), 996–1001.</w:t>
-      </w:r>
-      <w:r>
-        <w:t xml:space="preserve"> </w:t>
-      </w:r>
-      <w:hyperlink r:id="rId54">
         <w:r>
           <w:rPr>
             <w:rStyle w:val="Hyperlink"/>
@@ -1458,8 +1431,8 @@
         </w:r>
       </w:hyperlink>
     </w:p>
-    <w:bookmarkEnd w:id="55"/>
-    <w:bookmarkStart w:id="57" w:name="ref-Rodgveller2019"/>
+    <w:bookmarkEnd w:id="53"/>
+    <w:bookmarkStart w:id="55" w:name="ref-Rodgveller2019"/>
     <w:p>
       <w:pPr>
         <w:pStyle w:val="Bibliography"/>
@@ -1505,7 +1478,7 @@
       <w:r>
         <w:t xml:space="preserve"> </w:t>
       </w:r>
-      <w:hyperlink r:id="rId56">
+      <w:hyperlink r:id="rId54">
         <w:r>
           <w:rPr>
             <w:rStyle w:val="Hyperlink"/>
@@ -1514,8 +1487,73 @@
         </w:r>
       </w:hyperlink>
     </w:p>
+    <w:bookmarkEnd w:id="55"/>
+    <w:bookmarkStart w:id="57" w:name="ref-Rogers2021"/>
+    <w:p>
+      <w:pPr>
+        <w:pStyle w:val="Bibliography"/>
+      </w:pPr>
+      <w:r>
+        <w:t xml:space="preserve">Rogers, L. A., Wilson, M. T., Duffy-Anderson, J. T., Kimmel, D. G., &amp; Lamb, J. F. (2021).</w:t>
+      </w:r>
+      <w:r>
+        <w:t xml:space="preserve"> </w:t>
+      </w:r>
+      <w:r>
+        <w:t xml:space="preserve">Pollock and</w:t>
+      </w:r>
+      <w:r>
+        <w:t xml:space="preserve"> </w:t>
+      </w:r>
+      <w:r>
+        <w:t xml:space="preserve">“the Blob”</w:t>
+      </w:r>
+      <w:r>
+        <w:t xml:space="preserve">: Impacts of a marine heatwave on walleye pollock early life stages</w:t>
+      </w:r>
+      <w:r>
+        <w:t xml:space="preserve">.</w:t>
+      </w:r>
+      <w:r>
+        <w:t xml:space="preserve"> </w:t>
+      </w:r>
+      <w:r>
+        <w:rPr>
+          <w:iCs/>
+          <w:i/>
+        </w:rPr>
+        <w:t xml:space="preserve">Fisheries Oceanography</w:t>
+      </w:r>
+      <w:r>
+        <w:t xml:space="preserve">,</w:t>
+      </w:r>
+      <w:r>
+        <w:t xml:space="preserve"> </w:t>
+      </w:r>
+      <w:r>
+        <w:rPr>
+          <w:iCs/>
+          <w:i/>
+        </w:rPr>
+        <w:t xml:space="preserve">30</w:t>
+      </w:r>
+      <w:r>
+        <w:t xml:space="preserve">(2), 142–158.</w:t>
+      </w:r>
+      <w:r>
+        <w:t xml:space="preserve"> </w:t>
+      </w:r>
+      <w:hyperlink r:id="rId56">
+        <w:r>
+          <w:rPr>
+            <w:rStyle w:val="Hyperlink"/>
+          </w:rPr>
+          <w:t xml:space="preserve">https://doi.org/10.1111/fog.12508</w:t>
+        </w:r>
+      </w:hyperlink>
+    </w:p>
     <w:bookmarkEnd w:id="57"/>
-    <w:bookmarkStart w:id="59" w:name="ref-Stabeno2019a"/>
+    <w:bookmarkStart w:id="59" w:name="ref-Stabeno2019"/>
     <w:p>
       <w:pPr>
         <w:pStyle w:val="Bibliography"/>

</xml_diff>